<commit_message>
Fixed some small bugs in TestJava2D.java
</commit_message>
<xml_diff>
--- a/Documents/Game Engine Layout.docx
+++ b/Documents/Game Engine Layout.docx
@@ -345,6 +345,7 @@
         </w:rPr>
         <w:tab/>
       </w:r>
+      <w:proofErr w:type="gramStart"/>
       <w:r>
         <w:rPr>
           <w:rFonts w:ascii="Consolas" w:hAnsi="Consolas" w:cs="Consolas"/>
@@ -356,6 +357,7 @@
         </w:rPr>
         <w:t>public</w:t>
       </w:r>
+      <w:proofErr w:type="gramEnd"/>
       <w:r>
         <w:rPr>
           <w:rFonts w:ascii="Consolas" w:hAnsi="Consolas" w:cs="Consolas"/>
@@ -454,6 +456,8 @@
         </w:rPr>
         <w:tab/>
       </w:r>
+      <w:proofErr w:type="spellStart"/>
+      <w:proofErr w:type="gramStart"/>
       <w:r>
         <w:rPr>
           <w:rFonts w:ascii="Consolas" w:hAnsi="Consolas" w:cs="Consolas"/>
@@ -472,7 +476,27 @@
           <w:sz w:val="20"/>
           <w:szCs w:val="20"/>
         </w:rPr>
-        <w:t>.updatePhysics();</w:t>
+        <w:t>.updatePhysics</w:t>
+      </w:r>
+      <w:proofErr w:type="spellEnd"/>
+      <w:r>
+        <w:rPr>
+          <w:rFonts w:ascii="Consolas" w:hAnsi="Consolas" w:cs="Consolas"/>
+          <w:color w:val="000000"/>
+          <w:sz w:val="20"/>
+          <w:szCs w:val="20"/>
+        </w:rPr>
+        <w:t>(</w:t>
+      </w:r>
+      <w:proofErr w:type="gramEnd"/>
+      <w:r>
+        <w:rPr>
+          <w:rFonts w:ascii="Consolas" w:hAnsi="Consolas" w:cs="Consolas"/>
+          <w:color w:val="000000"/>
+          <w:sz w:val="20"/>
+          <w:szCs w:val="20"/>
+        </w:rPr>
+        <w:t>);</w:t>
       </w:r>
     </w:p>
     <w:p>
@@ -573,6 +597,8 @@
         </w:rPr>
         <w:tab/>
       </w:r>
+      <w:proofErr w:type="spellStart"/>
+      <w:proofErr w:type="gramStart"/>
       <w:r>
         <w:rPr>
           <w:rFonts w:ascii="Consolas" w:hAnsi="Consolas" w:cs="Consolas"/>
@@ -591,7 +617,27 @@
           <w:sz w:val="20"/>
           <w:szCs w:val="20"/>
         </w:rPr>
-        <w:t>.checkCollisions();</w:t>
+        <w:t>.checkCollisions</w:t>
+      </w:r>
+      <w:proofErr w:type="spellEnd"/>
+      <w:r>
+        <w:rPr>
+          <w:rFonts w:ascii="Consolas" w:hAnsi="Consolas" w:cs="Consolas"/>
+          <w:color w:val="000000"/>
+          <w:sz w:val="20"/>
+          <w:szCs w:val="20"/>
+        </w:rPr>
+        <w:t>(</w:t>
+      </w:r>
+      <w:proofErr w:type="gramEnd"/>
+      <w:r>
+        <w:rPr>
+          <w:rFonts w:ascii="Consolas" w:hAnsi="Consolas" w:cs="Consolas"/>
+          <w:color w:val="000000"/>
+          <w:sz w:val="20"/>
+          <w:szCs w:val="20"/>
+        </w:rPr>
+        <w:t>);</w:t>
       </w:r>
     </w:p>
     <w:p>
@@ -692,6 +738,7 @@
         </w:rPr>
         <w:tab/>
       </w:r>
+      <w:proofErr w:type="gramStart"/>
       <w:r>
         <w:rPr>
           <w:rFonts w:ascii="Consolas" w:hAnsi="Consolas" w:cs="Consolas"/>
@@ -703,6 +750,7 @@
         </w:rPr>
         <w:t>for</w:t>
       </w:r>
+      <w:proofErr w:type="gramEnd"/>
       <w:r>
         <w:rPr>
           <w:rFonts w:ascii="Consolas" w:hAnsi="Consolas" w:cs="Consolas"/>
@@ -712,6 +760,7 @@
         </w:rPr>
         <w:t xml:space="preserve"> (Controller c : </w:t>
       </w:r>
+      <w:proofErr w:type="spellStart"/>
       <w:r>
         <w:rPr>
           <w:rFonts w:ascii="Consolas" w:hAnsi="Consolas" w:cs="Consolas"/>
@@ -741,6 +790,7 @@
         </w:rPr>
         <w:t>ctrl_list</w:t>
       </w:r>
+      <w:proofErr w:type="spellEnd"/>
       <w:r>
         <w:rPr>
           <w:rFonts w:ascii="Consolas" w:hAnsi="Consolas" w:cs="Consolas"/>
@@ -788,8 +838,30 @@
           <w:szCs w:val="20"/>
         </w:rPr>
         <w:tab/>
-        <w:t>c.onMessage(</w:t>
-      </w:r>
+      </w:r>
+      <w:proofErr w:type="spellStart"/>
+      <w:proofErr w:type="gramStart"/>
+      <w:r>
+        <w:rPr>
+          <w:rFonts w:ascii="Consolas" w:hAnsi="Consolas" w:cs="Consolas"/>
+          <w:color w:val="000000"/>
+          <w:sz w:val="20"/>
+          <w:szCs w:val="20"/>
+        </w:rPr>
+        <w:t>c.onMessage</w:t>
+      </w:r>
+      <w:proofErr w:type="spellEnd"/>
+      <w:r>
+        <w:rPr>
+          <w:rFonts w:ascii="Consolas" w:hAnsi="Consolas" w:cs="Consolas"/>
+          <w:color w:val="000000"/>
+          <w:sz w:val="20"/>
+          <w:szCs w:val="20"/>
+        </w:rPr>
+        <w:t>(</w:t>
+      </w:r>
+      <w:proofErr w:type="spellStart"/>
+      <w:proofErr w:type="gramEnd"/>
       <w:r>
         <w:rPr>
           <w:rFonts w:ascii="Consolas" w:hAnsi="Consolas" w:cs="Consolas"/>
@@ -819,6 +891,7 @@
         </w:rPr>
         <w:t>update_msg</w:t>
       </w:r>
+      <w:proofErr w:type="spellEnd"/>
       <w:r>
         <w:rPr>
           <w:rFonts w:ascii="Consolas" w:hAnsi="Consolas" w:cs="Consolas"/>
@@ -958,6 +1031,8 @@
         </w:rPr>
         <w:tab/>
       </w:r>
+      <w:proofErr w:type="spellStart"/>
+      <w:proofErr w:type="gramStart"/>
       <w:r>
         <w:rPr>
           <w:rFonts w:ascii="Consolas" w:hAnsi="Consolas" w:cs="Consolas"/>
@@ -976,8 +1051,20 @@
           <w:sz w:val="20"/>
           <w:szCs w:val="20"/>
         </w:rPr>
-        <w:t>.broadcast(</w:t>
-      </w:r>
+        <w:t>.broadcast</w:t>
+      </w:r>
+      <w:proofErr w:type="spellEnd"/>
+      <w:r>
+        <w:rPr>
+          <w:rFonts w:ascii="Consolas" w:hAnsi="Consolas" w:cs="Consolas"/>
+          <w:color w:val="000000"/>
+          <w:sz w:val="20"/>
+          <w:szCs w:val="20"/>
+        </w:rPr>
+        <w:t>(</w:t>
+      </w:r>
+      <w:proofErr w:type="spellStart"/>
+      <w:proofErr w:type="gramEnd"/>
       <w:r>
         <w:rPr>
           <w:rFonts w:ascii="Consolas" w:hAnsi="Consolas" w:cs="Consolas"/>
@@ -1007,6 +1094,7 @@
         </w:rPr>
         <w:t>update_msg</w:t>
       </w:r>
+      <w:proofErr w:type="spellEnd"/>
       <w:r>
         <w:rPr>
           <w:rFonts w:ascii="Consolas" w:hAnsi="Consolas" w:cs="Consolas"/>
@@ -1065,6 +1153,7 @@
         </w:rPr>
         <w:t xml:space="preserve">Ignore </w:t>
       </w:r>
+      <w:proofErr w:type="spellStart"/>
       <w:r>
         <w:rPr>
           <w:rFonts w:ascii="Calibri" w:hAnsi="Calibri" w:cstheme="minorHAnsi"/>
@@ -1074,6 +1163,7 @@
         </w:rPr>
         <w:t>updatePhysics</w:t>
       </w:r>
+      <w:proofErr w:type="spellEnd"/>
       <w:r>
         <w:rPr>
           <w:rFonts w:ascii="Calibri" w:hAnsi="Calibri" w:cstheme="minorHAnsi"/>
@@ -1082,6 +1172,7 @@
         </w:rPr>
         <w:t xml:space="preserve"> and </w:t>
       </w:r>
+      <w:proofErr w:type="spellStart"/>
       <w:r>
         <w:rPr>
           <w:rFonts w:ascii="Calibri" w:hAnsi="Calibri" w:cstheme="minorHAnsi"/>
@@ -1091,6 +1182,7 @@
         </w:rPr>
         <w:t>checkCollisions</w:t>
       </w:r>
+      <w:proofErr w:type="spellEnd"/>
       <w:r>
         <w:rPr>
           <w:rFonts w:ascii="Calibri" w:hAnsi="Calibri" w:cstheme="minorHAnsi"/>
@@ -1131,6 +1223,7 @@
         </w:rPr>
         <w:t xml:space="preserve"> </w:t>
       </w:r>
+      <w:proofErr w:type="gramStart"/>
       <w:r>
         <w:rPr>
           <w:rFonts w:ascii="Calibri" w:hAnsi="Calibri" w:cstheme="minorHAnsi"/>
@@ -1147,7 +1240,17 @@
           <w:sz w:val="24"/>
           <w:szCs w:val="24"/>
         </w:rPr>
-        <w:t>roadcast()</w:t>
+        <w:t>roadcast(</w:t>
+      </w:r>
+      <w:proofErr w:type="gramEnd"/>
+      <w:r>
+        <w:rPr>
+          <w:rFonts w:ascii="Calibri" w:hAnsi="Calibri" w:cstheme="minorHAnsi"/>
+          <w:i/>
+          <w:sz w:val="24"/>
+          <w:szCs w:val="24"/>
+        </w:rPr>
+        <w:t>)</w:t>
       </w:r>
       <w:r>
         <w:rPr>
@@ -1174,6 +1277,7 @@
         </w:rPr>
         <w:t xml:space="preserve"> loop – that is, it calls the </w:t>
       </w:r>
+      <w:proofErr w:type="spellStart"/>
       <w:r>
         <w:rPr>
           <w:rFonts w:ascii="Calibri" w:hAnsi="Calibri" w:cstheme="minorHAnsi"/>
@@ -1183,6 +1287,7 @@
         </w:rPr>
         <w:t>onMessage</w:t>
       </w:r>
+      <w:proofErr w:type="spellEnd"/>
       <w:r>
         <w:rPr>
           <w:rFonts w:ascii="Calibri" w:hAnsi="Calibri" w:cstheme="minorHAnsi"/>
@@ -1215,6 +1320,7 @@
         </w:rPr>
         <w:t xml:space="preserve"> – except it doesn’t call </w:t>
       </w:r>
+      <w:proofErr w:type="spellStart"/>
       <w:r>
         <w:rPr>
           <w:rFonts w:ascii="Calibri" w:hAnsi="Calibri" w:cstheme="minorHAnsi"/>
@@ -1224,6 +1330,7 @@
         </w:rPr>
         <w:t>onMessage</w:t>
       </w:r>
+      <w:proofErr w:type="spellEnd"/>
       <w:r>
         <w:rPr>
           <w:rFonts w:ascii="Calibri" w:hAnsi="Calibri" w:cstheme="minorHAnsi"/>
@@ -1323,6 +1430,7 @@
         <w:lastRenderedPageBreak/>
         <w:tab/>
       </w:r>
+      <w:proofErr w:type="gramStart"/>
       <w:r>
         <w:rPr>
           <w:rFonts w:ascii="Consolas" w:hAnsi="Consolas" w:cs="Consolas"/>
@@ -1334,6 +1442,7 @@
         </w:rPr>
         <w:t>public</w:t>
       </w:r>
+      <w:proofErr w:type="gramEnd"/>
       <w:r>
         <w:rPr>
           <w:rFonts w:ascii="Consolas" w:hAnsi="Consolas" w:cs="Consolas"/>
@@ -1361,7 +1470,47 @@
           <w:sz w:val="20"/>
           <w:szCs w:val="20"/>
         </w:rPr>
-        <w:t xml:space="preserve"> onMessage(Message msg) {</w:t>
+        <w:t xml:space="preserve"> </w:t>
+      </w:r>
+      <w:proofErr w:type="spellStart"/>
+      <w:r>
+        <w:rPr>
+          <w:rFonts w:ascii="Consolas" w:hAnsi="Consolas" w:cs="Consolas"/>
+          <w:color w:val="000000"/>
+          <w:sz w:val="20"/>
+          <w:szCs w:val="20"/>
+        </w:rPr>
+        <w:t>onMessage</w:t>
+      </w:r>
+      <w:proofErr w:type="spellEnd"/>
+      <w:r>
+        <w:rPr>
+          <w:rFonts w:ascii="Consolas" w:hAnsi="Consolas" w:cs="Consolas"/>
+          <w:color w:val="000000"/>
+          <w:sz w:val="20"/>
+          <w:szCs w:val="20"/>
+        </w:rPr>
+        <w:t xml:space="preserve">(Message </w:t>
+      </w:r>
+      <w:proofErr w:type="spellStart"/>
+      <w:r>
+        <w:rPr>
+          <w:rFonts w:ascii="Consolas" w:hAnsi="Consolas" w:cs="Consolas"/>
+          <w:color w:val="000000"/>
+          <w:sz w:val="20"/>
+          <w:szCs w:val="20"/>
+        </w:rPr>
+        <w:t>msg</w:t>
+      </w:r>
+      <w:proofErr w:type="spellEnd"/>
+      <w:r>
+        <w:rPr>
+          <w:rFonts w:ascii="Consolas" w:hAnsi="Consolas" w:cs="Consolas"/>
+          <w:color w:val="000000"/>
+          <w:sz w:val="20"/>
+          <w:szCs w:val="20"/>
+        </w:rPr>
+        <w:t>) {</w:t>
       </w:r>
     </w:p>
     <w:p>
@@ -1392,7 +1541,46 @@
           <w:szCs w:val="20"/>
         </w:rPr>
         <w:tab/>
-        <w:t>EntityMoveMessage move_msg;</w:t>
+      </w:r>
+      <w:proofErr w:type="spellStart"/>
+      <w:r>
+        <w:rPr>
+          <w:rFonts w:ascii="Consolas" w:hAnsi="Consolas" w:cs="Consolas"/>
+          <w:color w:val="000000"/>
+          <w:sz w:val="20"/>
+          <w:szCs w:val="20"/>
+        </w:rPr>
+        <w:t>EntityMoveMessage</w:t>
+      </w:r>
+      <w:proofErr w:type="spellEnd"/>
+      <w:r>
+        <w:rPr>
+          <w:rFonts w:ascii="Consolas" w:hAnsi="Consolas" w:cs="Consolas"/>
+          <w:color w:val="000000"/>
+          <w:sz w:val="20"/>
+          <w:szCs w:val="20"/>
+        </w:rPr>
+        <w:t xml:space="preserve"> </w:t>
+      </w:r>
+      <w:proofErr w:type="spellStart"/>
+      <w:r>
+        <w:rPr>
+          <w:rFonts w:ascii="Consolas" w:hAnsi="Consolas" w:cs="Consolas"/>
+          <w:color w:val="000000"/>
+          <w:sz w:val="20"/>
+          <w:szCs w:val="20"/>
+        </w:rPr>
+        <w:t>move_msg</w:t>
+      </w:r>
+      <w:proofErr w:type="spellEnd"/>
+      <w:r>
+        <w:rPr>
+          <w:rFonts w:ascii="Consolas" w:hAnsi="Consolas" w:cs="Consolas"/>
+          <w:color w:val="000000"/>
+          <w:sz w:val="20"/>
+          <w:szCs w:val="20"/>
+        </w:rPr>
+        <w:t>;</w:t>
       </w:r>
     </w:p>
     <w:p>
@@ -1424,6 +1612,7 @@
         </w:rPr>
         <w:tab/>
       </w:r>
+      <w:proofErr w:type="gramStart"/>
       <w:r>
         <w:rPr>
           <w:rFonts w:ascii="Consolas" w:hAnsi="Consolas" w:cs="Consolas"/>
@@ -1435,14 +1624,35 @@
         </w:rPr>
         <w:t>switch</w:t>
       </w:r>
-      <w:r>
-        <w:rPr>
-          <w:rFonts w:ascii="Consolas" w:hAnsi="Consolas" w:cs="Consolas"/>
-          <w:color w:val="000000"/>
-          <w:sz w:val="20"/>
-          <w:szCs w:val="20"/>
-        </w:rPr>
-        <w:t xml:space="preserve"> (msg.getType()) {</w:t>
+      <w:proofErr w:type="gramEnd"/>
+      <w:r>
+        <w:rPr>
+          <w:rFonts w:ascii="Consolas" w:hAnsi="Consolas" w:cs="Consolas"/>
+          <w:color w:val="000000"/>
+          <w:sz w:val="20"/>
+          <w:szCs w:val="20"/>
+        </w:rPr>
+        <w:t xml:space="preserve"> (</w:t>
+      </w:r>
+      <w:proofErr w:type="spellStart"/>
+      <w:r>
+        <w:rPr>
+          <w:rFonts w:ascii="Consolas" w:hAnsi="Consolas" w:cs="Consolas"/>
+          <w:color w:val="000000"/>
+          <w:sz w:val="20"/>
+          <w:szCs w:val="20"/>
+        </w:rPr>
+        <w:t>msg.getType</w:t>
+      </w:r>
+      <w:proofErr w:type="spellEnd"/>
+      <w:r>
+        <w:rPr>
+          <w:rFonts w:ascii="Consolas" w:hAnsi="Consolas" w:cs="Consolas"/>
+          <w:color w:val="000000"/>
+          <w:sz w:val="20"/>
+          <w:szCs w:val="20"/>
+        </w:rPr>
+        <w:t>()) {</w:t>
       </w:r>
     </w:p>
     <w:p>
@@ -1474,6 +1684,7 @@
         </w:rPr>
         <w:tab/>
       </w:r>
+      <w:proofErr w:type="gramStart"/>
       <w:r>
         <w:rPr>
           <w:rFonts w:ascii="Consolas" w:hAnsi="Consolas" w:cs="Consolas"/>
@@ -1485,6 +1696,7 @@
         </w:rPr>
         <w:t>case</w:t>
       </w:r>
+      <w:proofErr w:type="gramEnd"/>
       <w:r>
         <w:rPr>
           <w:rFonts w:ascii="Consolas" w:hAnsi="Consolas" w:cs="Consolas"/>
@@ -1527,14 +1739,25 @@
           <w:szCs w:val="20"/>
         </w:rPr>
       </w:pPr>
-      <w:r>
-        <w:rPr>
-          <w:rFonts w:ascii="Consolas" w:hAnsi="Consolas" w:cs="Consolas"/>
-          <w:color w:val="000000"/>
-          <w:sz w:val="20"/>
-          <w:szCs w:val="20"/>
-        </w:rPr>
-        <w:t xml:space="preserve">move_msg = </w:t>
+      <w:proofErr w:type="spellStart"/>
+      <w:r>
+        <w:rPr>
+          <w:rFonts w:ascii="Consolas" w:hAnsi="Consolas" w:cs="Consolas"/>
+          <w:color w:val="000000"/>
+          <w:sz w:val="20"/>
+          <w:szCs w:val="20"/>
+        </w:rPr>
+        <w:t>move_msg</w:t>
+      </w:r>
+      <w:proofErr w:type="spellEnd"/>
+      <w:r>
+        <w:rPr>
+          <w:rFonts w:ascii="Consolas" w:hAnsi="Consolas" w:cs="Consolas"/>
+          <w:color w:val="000000"/>
+          <w:sz w:val="20"/>
+          <w:szCs w:val="20"/>
+        </w:rPr>
+        <w:t xml:space="preserve"> = </w:t>
       </w:r>
       <w:r>
         <w:rPr>
@@ -1554,7 +1777,39 @@
           <w:sz w:val="20"/>
           <w:szCs w:val="20"/>
         </w:rPr>
-        <w:t xml:space="preserve"> EntityMoveMessage(MsgType.</w:t>
+        <w:t xml:space="preserve"> </w:t>
+      </w:r>
+      <w:proofErr w:type="spellStart"/>
+      <w:proofErr w:type="gramStart"/>
+      <w:r>
+        <w:rPr>
+          <w:rFonts w:ascii="Consolas" w:hAnsi="Consolas" w:cs="Consolas"/>
+          <w:color w:val="000000"/>
+          <w:sz w:val="20"/>
+          <w:szCs w:val="20"/>
+        </w:rPr>
+        <w:t>EntityMoveMessage</w:t>
+      </w:r>
+      <w:proofErr w:type="spellEnd"/>
+      <w:r>
+        <w:rPr>
+          <w:rFonts w:ascii="Consolas" w:hAnsi="Consolas" w:cs="Consolas"/>
+          <w:color w:val="000000"/>
+          <w:sz w:val="20"/>
+          <w:szCs w:val="20"/>
+        </w:rPr>
+        <w:t>(</w:t>
+      </w:r>
+      <w:proofErr w:type="spellStart"/>
+      <w:proofErr w:type="gramEnd"/>
+      <w:r>
+        <w:rPr>
+          <w:rFonts w:ascii="Consolas" w:hAnsi="Consolas" w:cs="Consolas"/>
+          <w:color w:val="000000"/>
+          <w:sz w:val="20"/>
+          <w:szCs w:val="20"/>
+        </w:rPr>
+        <w:t>MsgType.</w:t>
       </w:r>
       <w:r>
         <w:rPr>
@@ -1567,6 +1822,7 @@
         </w:rPr>
         <w:t>ENTITY_COMMAND_MOVE</w:t>
       </w:r>
+      <w:proofErr w:type="spellEnd"/>
       <w:r>
         <w:rPr>
           <w:rFonts w:ascii="Consolas" w:hAnsi="Consolas" w:cs="Consolas"/>
@@ -1576,6 +1832,7 @@
         </w:rPr>
         <w:t xml:space="preserve">, </w:t>
       </w:r>
+      <w:proofErr w:type="spellStart"/>
       <w:r>
         <w:rPr>
           <w:rFonts w:ascii="Consolas" w:hAnsi="Consolas" w:cs="Consolas"/>
@@ -1605,6 +1862,7 @@
         </w:rPr>
         <w:t>player</w:t>
       </w:r>
+      <w:proofErr w:type="spellEnd"/>
       <w:r>
         <w:rPr>
           <w:rFonts w:ascii="Consolas" w:hAnsi="Consolas" w:cs="Consolas"/>
@@ -1653,6 +1911,8 @@
         </w:rPr>
         <w:tab/>
       </w:r>
+      <w:proofErr w:type="spellStart"/>
+      <w:proofErr w:type="gramStart"/>
       <w:r>
         <w:rPr>
           <w:rFonts w:ascii="Consolas" w:hAnsi="Consolas" w:cs="Consolas"/>
@@ -1689,7 +1949,38 @@
           <w:sz w:val="20"/>
           <w:szCs w:val="20"/>
         </w:rPr>
-        <w:t>.onMessage(move_msg);</w:t>
+        <w:t>.onMessage</w:t>
+      </w:r>
+      <w:proofErr w:type="spellEnd"/>
+      <w:r>
+        <w:rPr>
+          <w:rFonts w:ascii="Consolas" w:hAnsi="Consolas" w:cs="Consolas"/>
+          <w:color w:val="000000"/>
+          <w:sz w:val="20"/>
+          <w:szCs w:val="20"/>
+        </w:rPr>
+        <w:t>(</w:t>
+      </w:r>
+      <w:proofErr w:type="spellStart"/>
+      <w:proofErr w:type="gramEnd"/>
+      <w:r>
+        <w:rPr>
+          <w:rFonts w:ascii="Consolas" w:hAnsi="Consolas" w:cs="Consolas"/>
+          <w:color w:val="000000"/>
+          <w:sz w:val="20"/>
+          <w:szCs w:val="20"/>
+        </w:rPr>
+        <w:t>move_msg</w:t>
+      </w:r>
+      <w:proofErr w:type="spellEnd"/>
+      <w:r>
+        <w:rPr>
+          <w:rFonts w:ascii="Consolas" w:hAnsi="Consolas" w:cs="Consolas"/>
+          <w:color w:val="000000"/>
+          <w:sz w:val="20"/>
+          <w:szCs w:val="20"/>
+        </w:rPr>
+        <w:t>);</w:t>
       </w:r>
     </w:p>
     <w:p>
@@ -1730,6 +2021,7 @@
         </w:rPr>
         <w:tab/>
       </w:r>
+      <w:proofErr w:type="gramStart"/>
       <w:r>
         <w:rPr>
           <w:rFonts w:ascii="Consolas" w:hAnsi="Consolas" w:cs="Consolas"/>
@@ -1741,6 +2033,7 @@
         </w:rPr>
         <w:t>break</w:t>
       </w:r>
+      <w:proofErr w:type="gramEnd"/>
       <w:r>
         <w:rPr>
           <w:rFonts w:ascii="Consolas" w:hAnsi="Consolas" w:cs="Consolas"/>
@@ -1780,6 +2073,7 @@
         </w:rPr>
         <w:tab/>
       </w:r>
+      <w:proofErr w:type="gramStart"/>
       <w:r>
         <w:rPr>
           <w:rFonts w:ascii="Consolas" w:hAnsi="Consolas" w:cs="Consolas"/>
@@ -1791,6 +2085,7 @@
         </w:rPr>
         <w:t>default</w:t>
       </w:r>
+      <w:proofErr w:type="gramEnd"/>
       <w:r>
         <w:rPr>
           <w:rFonts w:ascii="Consolas" w:hAnsi="Consolas" w:cs="Consolas"/>
@@ -1839,6 +2134,7 @@
         </w:rPr>
         <w:tab/>
       </w:r>
+      <w:proofErr w:type="gramStart"/>
       <w:r>
         <w:rPr>
           <w:rFonts w:ascii="Consolas" w:hAnsi="Consolas" w:cs="Consolas"/>
@@ -1850,6 +2146,7 @@
         </w:rPr>
         <w:t>break</w:t>
       </w:r>
+      <w:proofErr w:type="gramEnd"/>
       <w:r>
         <w:rPr>
           <w:rFonts w:ascii="Consolas" w:hAnsi="Consolas" w:cs="Consolas"/>
@@ -2013,7 +2310,25 @@
           <w:sz w:val="24"/>
           <w:szCs w:val="24"/>
         </w:rPr>
-        <w:t>. All you have to do is to subclass the Message base class and include more data in the subclass. For example, the EntityMoveMessage class looks like this:</w:t>
+        <w:t xml:space="preserve">. All you have to do is to subclass the Message base class and include more data in the subclass. For example, the </w:t>
+      </w:r>
+      <w:proofErr w:type="spellStart"/>
+      <w:r>
+        <w:rPr>
+          <w:rFonts w:ascii="Calibri" w:hAnsi="Calibri" w:cstheme="minorHAnsi"/>
+          <w:sz w:val="24"/>
+          <w:szCs w:val="24"/>
+        </w:rPr>
+        <w:t>EntityMoveMessage</w:t>
+      </w:r>
+      <w:proofErr w:type="spellEnd"/>
+      <w:r>
+        <w:rPr>
+          <w:rFonts w:ascii="Calibri" w:hAnsi="Calibri" w:cstheme="minorHAnsi"/>
+          <w:sz w:val="24"/>
+          <w:szCs w:val="24"/>
+        </w:rPr>
+        <w:t xml:space="preserve"> class looks like this:</w:t>
       </w:r>
     </w:p>
     <w:p>
@@ -2037,6 +2352,7 @@
           <w:szCs w:val="20"/>
         </w:rPr>
       </w:pPr>
+      <w:proofErr w:type="gramStart"/>
       <w:r>
         <w:rPr>
           <w:rFonts w:ascii="Consolas" w:hAnsi="Consolas" w:cs="Consolas"/>
@@ -2048,6 +2364,7 @@
         </w:rPr>
         <w:t>public</w:t>
       </w:r>
+      <w:proofErr w:type="gramEnd"/>
       <w:r>
         <w:rPr>
           <w:rFonts w:ascii="Consolas" w:hAnsi="Consolas" w:cs="Consolas"/>
@@ -2075,7 +2392,27 @@
           <w:sz w:val="20"/>
           <w:szCs w:val="20"/>
         </w:rPr>
-        <w:t xml:space="preserve"> EntityMoveMessage </w:t>
+        <w:t xml:space="preserve"> </w:t>
+      </w:r>
+      <w:proofErr w:type="spellStart"/>
+      <w:r>
+        <w:rPr>
+          <w:rFonts w:ascii="Consolas" w:hAnsi="Consolas" w:cs="Consolas"/>
+          <w:color w:val="000000"/>
+          <w:sz w:val="20"/>
+          <w:szCs w:val="20"/>
+        </w:rPr>
+        <w:t>EntityMoveMessage</w:t>
+      </w:r>
+      <w:proofErr w:type="spellEnd"/>
+      <w:r>
+        <w:rPr>
+          <w:rFonts w:ascii="Consolas" w:hAnsi="Consolas" w:cs="Consolas"/>
+          <w:color w:val="000000"/>
+          <w:sz w:val="20"/>
+          <w:szCs w:val="20"/>
+        </w:rPr>
+        <w:t xml:space="preserve"> </w:t>
       </w:r>
       <w:r>
         <w:rPr>
@@ -2095,7 +2432,27 @@
           <w:sz w:val="20"/>
           <w:szCs w:val="20"/>
         </w:rPr>
-        <w:t xml:space="preserve"> EntityMessage {</w:t>
+        <w:t xml:space="preserve"> </w:t>
+      </w:r>
+      <w:proofErr w:type="spellStart"/>
+      <w:r>
+        <w:rPr>
+          <w:rFonts w:ascii="Consolas" w:hAnsi="Consolas" w:cs="Consolas"/>
+          <w:color w:val="000000"/>
+          <w:sz w:val="20"/>
+          <w:szCs w:val="20"/>
+        </w:rPr>
+        <w:t>EntityMessage</w:t>
+      </w:r>
+      <w:proofErr w:type="spellEnd"/>
+      <w:r>
+        <w:rPr>
+          <w:rFonts w:ascii="Consolas" w:hAnsi="Consolas" w:cs="Consolas"/>
+          <w:color w:val="000000"/>
+          <w:sz w:val="20"/>
+          <w:szCs w:val="20"/>
+        </w:rPr>
+        <w:t xml:space="preserve"> {</w:t>
       </w:r>
     </w:p>
     <w:p>
@@ -2118,6 +2475,7 @@
         </w:rPr>
         <w:tab/>
       </w:r>
+      <w:proofErr w:type="gramStart"/>
       <w:r>
         <w:rPr>
           <w:rFonts w:ascii="Consolas" w:hAnsi="Consolas" w:cs="Consolas"/>
@@ -2129,6 +2487,7 @@
         </w:rPr>
         <w:t>private</w:t>
       </w:r>
+      <w:proofErr w:type="gramEnd"/>
       <w:r>
         <w:rPr>
           <w:rFonts w:ascii="Consolas" w:hAnsi="Consolas" w:cs="Consolas"/>
@@ -2234,6 +2593,7 @@
         </w:rPr>
         <w:tab/>
       </w:r>
+      <w:proofErr w:type="gramStart"/>
       <w:r>
         <w:rPr>
           <w:rFonts w:ascii="Consolas" w:hAnsi="Consolas" w:cs="Consolas"/>
@@ -2245,14 +2605,55 @@
         </w:rPr>
         <w:t>public</w:t>
       </w:r>
-      <w:r>
-        <w:rPr>
-          <w:rFonts w:ascii="Consolas" w:hAnsi="Consolas" w:cs="Consolas"/>
-          <w:color w:val="000000"/>
-          <w:sz w:val="20"/>
-          <w:szCs w:val="20"/>
-        </w:rPr>
-        <w:t xml:space="preserve"> EntityMoveMessage(MsgType </w:t>
+      <w:proofErr w:type="gramEnd"/>
+      <w:r>
+        <w:rPr>
+          <w:rFonts w:ascii="Consolas" w:hAnsi="Consolas" w:cs="Consolas"/>
+          <w:color w:val="000000"/>
+          <w:sz w:val="20"/>
+          <w:szCs w:val="20"/>
+        </w:rPr>
+        <w:t xml:space="preserve"> </w:t>
+      </w:r>
+      <w:proofErr w:type="spellStart"/>
+      <w:r>
+        <w:rPr>
+          <w:rFonts w:ascii="Consolas" w:hAnsi="Consolas" w:cs="Consolas"/>
+          <w:color w:val="000000"/>
+          <w:sz w:val="20"/>
+          <w:szCs w:val="20"/>
+        </w:rPr>
+        <w:t>EntityMoveMessage</w:t>
+      </w:r>
+      <w:proofErr w:type="spellEnd"/>
+      <w:r>
+        <w:rPr>
+          <w:rFonts w:ascii="Consolas" w:hAnsi="Consolas" w:cs="Consolas"/>
+          <w:color w:val="000000"/>
+          <w:sz w:val="20"/>
+          <w:szCs w:val="20"/>
+        </w:rPr>
+        <w:t>(</w:t>
+      </w:r>
+      <w:proofErr w:type="spellStart"/>
+      <w:r>
+        <w:rPr>
+          <w:rFonts w:ascii="Consolas" w:hAnsi="Consolas" w:cs="Consolas"/>
+          <w:color w:val="000000"/>
+          <w:sz w:val="20"/>
+          <w:szCs w:val="20"/>
+        </w:rPr>
+        <w:t>MsgType</w:t>
+      </w:r>
+      <w:proofErr w:type="spellEnd"/>
+      <w:r>
+        <w:rPr>
+          <w:rFonts w:ascii="Consolas" w:hAnsi="Consolas" w:cs="Consolas"/>
+          <w:color w:val="000000"/>
+          <w:sz w:val="20"/>
+          <w:szCs w:val="20"/>
+        </w:rPr>
+        <w:t xml:space="preserve"> </w:t>
       </w:r>
       <w:r>
         <w:rPr>
@@ -2306,6 +2707,7 @@
           <w:szCs w:val="20"/>
         </w:rPr>
       </w:pPr>
+      <w:proofErr w:type="gramStart"/>
       <w:r>
         <w:rPr>
           <w:rFonts w:ascii="Consolas" w:hAnsi="Consolas" w:cs="Consolas"/>
@@ -2317,6 +2719,7 @@
         </w:rPr>
         <w:t>double</w:t>
       </w:r>
+      <w:proofErr w:type="gramEnd"/>
       <w:r>
         <w:rPr>
           <w:rFonts w:ascii="Consolas" w:hAnsi="Consolas" w:cs="Consolas"/>
@@ -2376,6 +2779,7 @@
         </w:rPr>
         <w:tab/>
       </w:r>
+      <w:proofErr w:type="gramStart"/>
       <w:r>
         <w:rPr>
           <w:rFonts w:ascii="Consolas" w:hAnsi="Consolas" w:cs="Consolas"/>
@@ -2396,6 +2800,7 @@
         </w:rPr>
         <w:t>(</w:t>
       </w:r>
+      <w:proofErr w:type="gramEnd"/>
       <w:r>
         <w:rPr>
           <w:rFonts w:ascii="Consolas" w:hAnsi="Consolas" w:cs="Consolas"/>
@@ -2446,6 +2851,7 @@
         </w:rPr>
         <w:tab/>
       </w:r>
+      <w:proofErr w:type="gramStart"/>
       <w:r>
         <w:rPr>
           <w:rFonts w:ascii="Consolas" w:hAnsi="Consolas" w:cs="Consolas"/>
@@ -2457,6 +2863,7 @@
         </w:rPr>
         <w:t>if</w:t>
       </w:r>
+      <w:proofErr w:type="gramEnd"/>
       <w:r>
         <w:rPr>
           <w:rFonts w:ascii="Consolas" w:hAnsi="Consolas" w:cs="Consolas"/>
@@ -2483,7 +2890,17 @@
           <w:sz w:val="20"/>
           <w:szCs w:val="20"/>
         </w:rPr>
-        <w:t xml:space="preserve"> != MsgType.</w:t>
+        <w:t xml:space="preserve"> != </w:t>
+      </w:r>
+      <w:proofErr w:type="spellStart"/>
+      <w:r>
+        <w:rPr>
+          <w:rFonts w:ascii="Consolas" w:hAnsi="Consolas" w:cs="Consolas"/>
+          <w:color w:val="000000"/>
+          <w:sz w:val="20"/>
+          <w:szCs w:val="20"/>
+        </w:rPr>
+        <w:t>MsgType.</w:t>
       </w:r>
       <w:r>
         <w:rPr>
@@ -2496,6 +2913,7 @@
         </w:rPr>
         <w:t>ENTITY_MOVE</w:t>
       </w:r>
+      <w:proofErr w:type="spellEnd"/>
       <w:r>
         <w:rPr>
           <w:rFonts w:ascii="Consolas" w:hAnsi="Consolas" w:cs="Consolas"/>
@@ -2527,6 +2945,7 @@
         </w:rPr>
         <w:t>(</w:t>
       </w:r>
+      <w:proofErr w:type="gramStart"/>
       <w:r>
         <w:rPr>
           <w:rFonts w:ascii="Consolas" w:hAnsi="Consolas" w:cs="Consolas"/>
@@ -2544,7 +2963,27 @@
           <w:sz w:val="20"/>
           <w:szCs w:val="20"/>
         </w:rPr>
-        <w:t xml:space="preserve"> != MsgType.</w:t>
+        <w:t xml:space="preserve"> !</w:t>
+      </w:r>
+      <w:proofErr w:type="gramEnd"/>
+      <w:r>
+        <w:rPr>
+          <w:rFonts w:ascii="Consolas" w:hAnsi="Consolas" w:cs="Consolas"/>
+          <w:color w:val="000000"/>
+          <w:sz w:val="20"/>
+          <w:szCs w:val="20"/>
+        </w:rPr>
+        <w:t xml:space="preserve">= </w:t>
+      </w:r>
+      <w:proofErr w:type="spellStart"/>
+      <w:r>
+        <w:rPr>
+          <w:rFonts w:ascii="Consolas" w:hAnsi="Consolas" w:cs="Consolas"/>
+          <w:color w:val="000000"/>
+          <w:sz w:val="20"/>
+          <w:szCs w:val="20"/>
+        </w:rPr>
+        <w:t>MsgType.</w:t>
       </w:r>
       <w:r>
         <w:rPr>
@@ -2557,6 +2996,7 @@
         </w:rPr>
         <w:t>ENTITY_COMMAND_MOVE</w:t>
       </w:r>
+      <w:proofErr w:type="spellEnd"/>
       <w:r>
         <w:rPr>
           <w:rFonts w:ascii="Consolas" w:hAnsi="Consolas" w:cs="Consolas"/>
@@ -2606,6 +3046,7 @@
         </w:rPr>
         <w:tab/>
       </w:r>
+      <w:proofErr w:type="gramStart"/>
       <w:r>
         <w:rPr>
           <w:rFonts w:ascii="Consolas" w:hAnsi="Consolas" w:cs="Consolas"/>
@@ -2617,6 +3058,7 @@
         </w:rPr>
         <w:t>throw</w:t>
       </w:r>
+      <w:proofErr w:type="gramEnd"/>
       <w:r>
         <w:rPr>
           <w:rFonts w:ascii="Consolas" w:hAnsi="Consolas" w:cs="Consolas"/>
@@ -2644,7 +3086,27 @@
           <w:sz w:val="20"/>
           <w:szCs w:val="20"/>
         </w:rPr>
-        <w:t xml:space="preserve"> IllegalArgumentException(</w:t>
+        <w:t xml:space="preserve"> </w:t>
+      </w:r>
+      <w:proofErr w:type="spellStart"/>
+      <w:r>
+        <w:rPr>
+          <w:rFonts w:ascii="Consolas" w:hAnsi="Consolas" w:cs="Consolas"/>
+          <w:color w:val="000000"/>
+          <w:sz w:val="20"/>
+          <w:szCs w:val="20"/>
+        </w:rPr>
+        <w:t>IllegalArgumentException</w:t>
+      </w:r>
+      <w:proofErr w:type="spellEnd"/>
+      <w:r>
+        <w:rPr>
+          <w:rFonts w:ascii="Consolas" w:hAnsi="Consolas" w:cs="Consolas"/>
+          <w:color w:val="000000"/>
+          <w:sz w:val="20"/>
+          <w:szCs w:val="20"/>
+        </w:rPr>
+        <w:t>(</w:t>
       </w:r>
       <w:r>
         <w:rPr>
@@ -2747,6 +3209,7 @@
         </w:rPr>
         <w:tab/>
       </w:r>
+      <w:proofErr w:type="spellStart"/>
       <w:r>
         <w:rPr>
           <w:rFonts w:ascii="Consolas" w:hAnsi="Consolas" w:cs="Consolas"/>
@@ -2776,6 +3239,7 @@
         </w:rPr>
         <w:t>x</w:t>
       </w:r>
+      <w:proofErr w:type="spellEnd"/>
       <w:r>
         <w:rPr>
           <w:rFonts w:ascii="Consolas" w:hAnsi="Consolas" w:cs="Consolas"/>
@@ -2815,6 +3279,7 @@
         </w:rPr>
         <w:tab/>
       </w:r>
+      <w:proofErr w:type="spellStart"/>
       <w:r>
         <w:rPr>
           <w:rFonts w:ascii="Consolas" w:hAnsi="Consolas" w:cs="Consolas"/>
@@ -2844,6 +3309,7 @@
         </w:rPr>
         <w:t>y</w:t>
       </w:r>
+      <w:proofErr w:type="spellEnd"/>
       <w:r>
         <w:rPr>
           <w:rFonts w:ascii="Consolas" w:hAnsi="Consolas" w:cs="Consolas"/>
@@ -2883,6 +3349,7 @@
         </w:rPr>
         <w:tab/>
       </w:r>
+      <w:proofErr w:type="spellStart"/>
       <w:r>
         <w:rPr>
           <w:rFonts w:ascii="Consolas" w:hAnsi="Consolas" w:cs="Consolas"/>
@@ -2912,6 +3379,7 @@
         </w:rPr>
         <w:t>rot</w:t>
       </w:r>
+      <w:proofErr w:type="spellEnd"/>
       <w:r>
         <w:rPr>
           <w:rFonts w:ascii="Consolas" w:hAnsi="Consolas" w:cs="Consolas"/>
@@ -3045,6 +3513,7 @@
         </w:rPr>
         <w:tab/>
       </w:r>
+      <w:proofErr w:type="gramStart"/>
       <w:r>
         <w:rPr>
           <w:rFonts w:ascii="Consolas" w:hAnsi="Consolas" w:cs="Consolas"/>
@@ -3056,6 +3525,7 @@
         </w:rPr>
         <w:t>public</w:t>
       </w:r>
+      <w:proofErr w:type="gramEnd"/>
       <w:r>
         <w:rPr>
           <w:rFonts w:ascii="Consolas" w:hAnsi="Consolas" w:cs="Consolas"/>
@@ -3083,7 +3553,27 @@
           <w:sz w:val="20"/>
           <w:szCs w:val="20"/>
         </w:rPr>
-        <w:t xml:space="preserve"> getX() { </w:t>
+        <w:t xml:space="preserve"> </w:t>
+      </w:r>
+      <w:proofErr w:type="spellStart"/>
+      <w:r>
+        <w:rPr>
+          <w:rFonts w:ascii="Consolas" w:hAnsi="Consolas" w:cs="Consolas"/>
+          <w:color w:val="000000"/>
+          <w:sz w:val="20"/>
+          <w:szCs w:val="20"/>
+        </w:rPr>
+        <w:t>getX</w:t>
+      </w:r>
+      <w:proofErr w:type="spellEnd"/>
+      <w:r>
+        <w:rPr>
+          <w:rFonts w:ascii="Consolas" w:hAnsi="Consolas" w:cs="Consolas"/>
+          <w:color w:val="000000"/>
+          <w:sz w:val="20"/>
+          <w:szCs w:val="20"/>
+        </w:rPr>
+        <w:t xml:space="preserve">() { </w:t>
       </w:r>
       <w:r>
         <w:rPr>
@@ -3105,6 +3595,7 @@
         </w:rPr>
         <w:t xml:space="preserve"> </w:t>
       </w:r>
+      <w:proofErr w:type="spellStart"/>
       <w:r>
         <w:rPr>
           <w:rFonts w:ascii="Consolas" w:hAnsi="Consolas" w:cs="Consolas"/>
@@ -3134,6 +3625,7 @@
         </w:rPr>
         <w:t>x</w:t>
       </w:r>
+      <w:proofErr w:type="spellEnd"/>
       <w:r>
         <w:rPr>
           <w:rFonts w:ascii="Consolas" w:hAnsi="Consolas" w:cs="Consolas"/>
@@ -3185,6 +3677,7 @@
         </w:rPr>
         <w:tab/>
       </w:r>
+      <w:proofErr w:type="gramStart"/>
       <w:r>
         <w:rPr>
           <w:rFonts w:ascii="Consolas" w:hAnsi="Consolas" w:cs="Consolas"/>
@@ -3196,6 +3689,7 @@
         </w:rPr>
         <w:t>public</w:t>
       </w:r>
+      <w:proofErr w:type="gramEnd"/>
       <w:r>
         <w:rPr>
           <w:rFonts w:ascii="Consolas" w:hAnsi="Consolas" w:cs="Consolas"/>
@@ -3223,7 +3717,27 @@
           <w:sz w:val="20"/>
           <w:szCs w:val="20"/>
         </w:rPr>
-        <w:t xml:space="preserve"> getY() { </w:t>
+        <w:t xml:space="preserve"> </w:t>
+      </w:r>
+      <w:proofErr w:type="spellStart"/>
+      <w:r>
+        <w:rPr>
+          <w:rFonts w:ascii="Consolas" w:hAnsi="Consolas" w:cs="Consolas"/>
+          <w:color w:val="000000"/>
+          <w:sz w:val="20"/>
+          <w:szCs w:val="20"/>
+        </w:rPr>
+        <w:t>getY</w:t>
+      </w:r>
+      <w:proofErr w:type="spellEnd"/>
+      <w:r>
+        <w:rPr>
+          <w:rFonts w:ascii="Consolas" w:hAnsi="Consolas" w:cs="Consolas"/>
+          <w:color w:val="000000"/>
+          <w:sz w:val="20"/>
+          <w:szCs w:val="20"/>
+        </w:rPr>
+        <w:t xml:space="preserve">() { </w:t>
       </w:r>
       <w:r>
         <w:rPr>
@@ -3245,6 +3759,7 @@
         </w:rPr>
         <w:t xml:space="preserve"> </w:t>
       </w:r>
+      <w:proofErr w:type="spellStart"/>
       <w:r>
         <w:rPr>
           <w:rFonts w:ascii="Consolas" w:hAnsi="Consolas" w:cs="Consolas"/>
@@ -3274,6 +3789,7 @@
         </w:rPr>
         <w:t>y</w:t>
       </w:r>
+      <w:proofErr w:type="spellEnd"/>
       <w:r>
         <w:rPr>
           <w:rFonts w:ascii="Consolas" w:hAnsi="Consolas" w:cs="Consolas"/>
@@ -3325,6 +3841,7 @@
         </w:rPr>
         <w:tab/>
       </w:r>
+      <w:proofErr w:type="gramStart"/>
       <w:r>
         <w:rPr>
           <w:rFonts w:ascii="Consolas" w:hAnsi="Consolas" w:cs="Consolas"/>
@@ -3336,6 +3853,7 @@
         </w:rPr>
         <w:t>public</w:t>
       </w:r>
+      <w:proofErr w:type="gramEnd"/>
       <w:r>
         <w:rPr>
           <w:rFonts w:ascii="Consolas" w:hAnsi="Consolas" w:cs="Consolas"/>
@@ -3363,7 +3881,27 @@
           <w:sz w:val="20"/>
           <w:szCs w:val="20"/>
         </w:rPr>
-        <w:t xml:space="preserve"> getRotation() { </w:t>
+        <w:t xml:space="preserve"> </w:t>
+      </w:r>
+      <w:proofErr w:type="spellStart"/>
+      <w:r>
+        <w:rPr>
+          <w:rFonts w:ascii="Consolas" w:hAnsi="Consolas" w:cs="Consolas"/>
+          <w:color w:val="000000"/>
+          <w:sz w:val="20"/>
+          <w:szCs w:val="20"/>
+        </w:rPr>
+        <w:t>getRotation</w:t>
+      </w:r>
+      <w:proofErr w:type="spellEnd"/>
+      <w:r>
+        <w:rPr>
+          <w:rFonts w:ascii="Consolas" w:hAnsi="Consolas" w:cs="Consolas"/>
+          <w:color w:val="000000"/>
+          <w:sz w:val="20"/>
+          <w:szCs w:val="20"/>
+        </w:rPr>
+        <w:t xml:space="preserve">() { </w:t>
       </w:r>
       <w:r>
         <w:rPr>
@@ -3385,6 +3923,7 @@
         </w:rPr>
         <w:t xml:space="preserve"> </w:t>
       </w:r>
+      <w:proofErr w:type="spellStart"/>
       <w:r>
         <w:rPr>
           <w:rFonts w:ascii="Consolas" w:hAnsi="Consolas" w:cs="Consolas"/>
@@ -3414,6 +3953,7 @@
         </w:rPr>
         <w:t>rot</w:t>
       </w:r>
+      <w:proofErr w:type="spellEnd"/>
       <w:r>
         <w:rPr>
           <w:rFonts w:ascii="Consolas" w:hAnsi="Consolas" w:cs="Consolas"/>
@@ -3553,6 +4093,7 @@
         <w:lastRenderedPageBreak/>
         <w:tab/>
       </w:r>
+      <w:proofErr w:type="gramStart"/>
       <w:r>
         <w:rPr>
           <w:rFonts w:ascii="Consolas" w:hAnsi="Consolas" w:cs="Consolas"/>
@@ -3564,6 +4105,7 @@
         </w:rPr>
         <w:t>public</w:t>
       </w:r>
+      <w:proofErr w:type="gramEnd"/>
       <w:r>
         <w:rPr>
           <w:rFonts w:ascii="Consolas" w:hAnsi="Consolas" w:cs="Consolas"/>
@@ -3591,7 +4133,47 @@
           <w:sz w:val="20"/>
           <w:szCs w:val="20"/>
         </w:rPr>
-        <w:t xml:space="preserve"> onMessage(Message msg) {</w:t>
+        <w:t xml:space="preserve"> </w:t>
+      </w:r>
+      <w:proofErr w:type="spellStart"/>
+      <w:r>
+        <w:rPr>
+          <w:rFonts w:ascii="Consolas" w:hAnsi="Consolas" w:cs="Consolas"/>
+          <w:color w:val="000000"/>
+          <w:sz w:val="20"/>
+          <w:szCs w:val="20"/>
+        </w:rPr>
+        <w:t>onMessage</w:t>
+      </w:r>
+      <w:proofErr w:type="spellEnd"/>
+      <w:r>
+        <w:rPr>
+          <w:rFonts w:ascii="Consolas" w:hAnsi="Consolas" w:cs="Consolas"/>
+          <w:color w:val="000000"/>
+          <w:sz w:val="20"/>
+          <w:szCs w:val="20"/>
+        </w:rPr>
+        <w:t xml:space="preserve">(Message </w:t>
+      </w:r>
+      <w:proofErr w:type="spellStart"/>
+      <w:r>
+        <w:rPr>
+          <w:rFonts w:ascii="Consolas" w:hAnsi="Consolas" w:cs="Consolas"/>
+          <w:color w:val="000000"/>
+          <w:sz w:val="20"/>
+          <w:szCs w:val="20"/>
+        </w:rPr>
+        <w:t>msg</w:t>
+      </w:r>
+      <w:proofErr w:type="spellEnd"/>
+      <w:r>
+        <w:rPr>
+          <w:rFonts w:ascii="Consolas" w:hAnsi="Consolas" w:cs="Consolas"/>
+          <w:color w:val="000000"/>
+          <w:sz w:val="20"/>
+          <w:szCs w:val="20"/>
+        </w:rPr>
+        <w:t>) {</w:t>
       </w:r>
     </w:p>
     <w:p>
@@ -3623,6 +4205,7 @@
         </w:rPr>
         <w:tab/>
       </w:r>
+      <w:proofErr w:type="gramStart"/>
       <w:r>
         <w:rPr>
           <w:rFonts w:ascii="Consolas" w:hAnsi="Consolas" w:cs="Consolas"/>
@@ -3641,7 +4224,28 @@
           <w:sz w:val="20"/>
           <w:szCs w:val="20"/>
         </w:rPr>
-        <w:t>(msg.getType()) {</w:t>
+        <w:t>(</w:t>
+      </w:r>
+      <w:proofErr w:type="spellStart"/>
+      <w:proofErr w:type="gramEnd"/>
+      <w:r>
+        <w:rPr>
+          <w:rFonts w:ascii="Consolas" w:hAnsi="Consolas" w:cs="Consolas"/>
+          <w:color w:val="000000"/>
+          <w:sz w:val="20"/>
+          <w:szCs w:val="20"/>
+        </w:rPr>
+        <w:t>msg.getType</w:t>
+      </w:r>
+      <w:proofErr w:type="spellEnd"/>
+      <w:r>
+        <w:rPr>
+          <w:rFonts w:ascii="Consolas" w:hAnsi="Consolas" w:cs="Consolas"/>
+          <w:color w:val="000000"/>
+          <w:sz w:val="20"/>
+          <w:szCs w:val="20"/>
+        </w:rPr>
+        <w:t>()) {</w:t>
       </w:r>
     </w:p>
     <w:p>
@@ -3673,6 +4277,7 @@
         </w:rPr>
         <w:tab/>
       </w:r>
+      <w:proofErr w:type="gramStart"/>
       <w:r>
         <w:rPr>
           <w:rFonts w:ascii="Consolas" w:hAnsi="Consolas" w:cs="Consolas"/>
@@ -3684,6 +4289,7 @@
         </w:rPr>
         <w:t>case</w:t>
       </w:r>
+      <w:proofErr w:type="gramEnd"/>
       <w:r>
         <w:rPr>
           <w:rFonts w:ascii="Consolas" w:hAnsi="Consolas" w:cs="Consolas"/>
@@ -3751,7 +4357,88 @@
           <w:szCs w:val="20"/>
         </w:rPr>
         <w:tab/>
-        <w:t>EntityMoveMessage move_msg = (EntityMoveMessage)msg;</w:t>
+      </w:r>
+      <w:proofErr w:type="spellStart"/>
+      <w:r>
+        <w:rPr>
+          <w:rFonts w:ascii="Consolas" w:hAnsi="Consolas" w:cs="Consolas"/>
+          <w:color w:val="000000"/>
+          <w:sz w:val="20"/>
+          <w:szCs w:val="20"/>
+        </w:rPr>
+        <w:t>EntityMoveMessage</w:t>
+      </w:r>
+      <w:proofErr w:type="spellEnd"/>
+      <w:r>
+        <w:rPr>
+          <w:rFonts w:ascii="Consolas" w:hAnsi="Consolas" w:cs="Consolas"/>
+          <w:color w:val="000000"/>
+          <w:sz w:val="20"/>
+          <w:szCs w:val="20"/>
+        </w:rPr>
+        <w:t xml:space="preserve"> </w:t>
+      </w:r>
+      <w:proofErr w:type="spellStart"/>
+      <w:r>
+        <w:rPr>
+          <w:rFonts w:ascii="Consolas" w:hAnsi="Consolas" w:cs="Consolas"/>
+          <w:color w:val="000000"/>
+          <w:sz w:val="20"/>
+          <w:szCs w:val="20"/>
+        </w:rPr>
+        <w:t>move_msg</w:t>
+      </w:r>
+      <w:proofErr w:type="spellEnd"/>
+      <w:r>
+        <w:rPr>
+          <w:rFonts w:ascii="Consolas" w:hAnsi="Consolas" w:cs="Consolas"/>
+          <w:color w:val="000000"/>
+          <w:sz w:val="20"/>
+          <w:szCs w:val="20"/>
+        </w:rPr>
+        <w:t xml:space="preserve"> = (</w:t>
+      </w:r>
+      <w:proofErr w:type="spellStart"/>
+      <w:r>
+        <w:rPr>
+          <w:rFonts w:ascii="Consolas" w:hAnsi="Consolas" w:cs="Consolas"/>
+          <w:color w:val="000000"/>
+          <w:sz w:val="20"/>
+          <w:szCs w:val="20"/>
+        </w:rPr>
+        <w:t>EntityMoveMessage</w:t>
+      </w:r>
+      <w:proofErr w:type="spellEnd"/>
+      <w:proofErr w:type="gramStart"/>
+      <w:r>
+        <w:rPr>
+          <w:rFonts w:ascii="Consolas" w:hAnsi="Consolas" w:cs="Consolas"/>
+          <w:color w:val="000000"/>
+          <w:sz w:val="20"/>
+          <w:szCs w:val="20"/>
+        </w:rPr>
+        <w:t>)</w:t>
+      </w:r>
+      <w:proofErr w:type="spellStart"/>
+      <w:r>
+        <w:rPr>
+          <w:rFonts w:ascii="Consolas" w:hAnsi="Consolas" w:cs="Consolas"/>
+          <w:color w:val="000000"/>
+          <w:sz w:val="20"/>
+          <w:szCs w:val="20"/>
+        </w:rPr>
+        <w:t>msg</w:t>
+      </w:r>
+      <w:proofErr w:type="spellEnd"/>
+      <w:proofErr w:type="gramEnd"/>
+      <w:r>
+        <w:rPr>
+          <w:rFonts w:ascii="Consolas" w:hAnsi="Consolas" w:cs="Consolas"/>
+          <w:color w:val="000000"/>
+          <w:sz w:val="20"/>
+          <w:szCs w:val="20"/>
+        </w:rPr>
+        <w:t>;</w:t>
       </w:r>
     </w:p>
     <w:p>
@@ -3841,6 +4528,8 @@
         </w:rPr>
         <w:tab/>
       </w:r>
+      <w:proofErr w:type="spellStart"/>
+      <w:proofErr w:type="gramStart"/>
       <w:r>
         <w:rPr>
           <w:rFonts w:ascii="Consolas" w:hAnsi="Consolas" w:cs="Consolas"/>
@@ -3859,7 +4548,58 @@
           <w:sz w:val="20"/>
           <w:szCs w:val="20"/>
         </w:rPr>
-        <w:t xml:space="preserve">.setAcceleration(move_msg.getX(), move_msg.getY(), </w:t>
+        <w:t>.setAcceleration</w:t>
+      </w:r>
+      <w:proofErr w:type="spellEnd"/>
+      <w:r>
+        <w:rPr>
+          <w:rFonts w:ascii="Consolas" w:hAnsi="Consolas" w:cs="Consolas"/>
+          <w:color w:val="000000"/>
+          <w:sz w:val="20"/>
+          <w:szCs w:val="20"/>
+        </w:rPr>
+        <w:t>(</w:t>
+      </w:r>
+      <w:proofErr w:type="spellStart"/>
+      <w:proofErr w:type="gramEnd"/>
+      <w:r>
+        <w:rPr>
+          <w:rFonts w:ascii="Consolas" w:hAnsi="Consolas" w:cs="Consolas"/>
+          <w:color w:val="000000"/>
+          <w:sz w:val="20"/>
+          <w:szCs w:val="20"/>
+        </w:rPr>
+        <w:t>move_msg.getX</w:t>
+      </w:r>
+      <w:proofErr w:type="spellEnd"/>
+      <w:r>
+        <w:rPr>
+          <w:rFonts w:ascii="Consolas" w:hAnsi="Consolas" w:cs="Consolas"/>
+          <w:color w:val="000000"/>
+          <w:sz w:val="20"/>
+          <w:szCs w:val="20"/>
+        </w:rPr>
+        <w:t xml:space="preserve">(), </w:t>
+      </w:r>
+      <w:proofErr w:type="spellStart"/>
+      <w:r>
+        <w:rPr>
+          <w:rFonts w:ascii="Consolas" w:hAnsi="Consolas" w:cs="Consolas"/>
+          <w:color w:val="000000"/>
+          <w:sz w:val="20"/>
+          <w:szCs w:val="20"/>
+        </w:rPr>
+        <w:t>move_msg.getY</w:t>
+      </w:r>
+      <w:proofErr w:type="spellEnd"/>
+      <w:r>
+        <w:rPr>
+          <w:rFonts w:ascii="Consolas" w:hAnsi="Consolas" w:cs="Consolas"/>
+          <w:color w:val="000000"/>
+          <w:sz w:val="20"/>
+          <w:szCs w:val="20"/>
+        </w:rPr>
+        <w:t xml:space="preserve">(), </w:t>
       </w:r>
     </w:p>
     <w:p>
@@ -3874,14 +4614,45 @@
           <w:szCs w:val="20"/>
         </w:rPr>
       </w:pPr>
-      <w:r>
-        <w:rPr>
-          <w:rFonts w:ascii="Consolas" w:hAnsi="Consolas" w:cs="Consolas"/>
-          <w:color w:val="000000"/>
-          <w:sz w:val="20"/>
-          <w:szCs w:val="20"/>
-        </w:rPr>
-        <w:t>move_msg.getRotation());</w:t>
+      <w:proofErr w:type="spellStart"/>
+      <w:r>
+        <w:rPr>
+          <w:rFonts w:ascii="Consolas" w:hAnsi="Consolas" w:cs="Consolas"/>
+          <w:color w:val="000000"/>
+          <w:sz w:val="20"/>
+          <w:szCs w:val="20"/>
+        </w:rPr>
+        <w:t>move_</w:t>
+      </w:r>
+      <w:proofErr w:type="gramStart"/>
+      <w:r>
+        <w:rPr>
+          <w:rFonts w:ascii="Consolas" w:hAnsi="Consolas" w:cs="Consolas"/>
+          <w:color w:val="000000"/>
+          <w:sz w:val="20"/>
+          <w:szCs w:val="20"/>
+        </w:rPr>
+        <w:t>msg.getRotation</w:t>
+      </w:r>
+      <w:proofErr w:type="spellEnd"/>
+      <w:r>
+        <w:rPr>
+          <w:rFonts w:ascii="Consolas" w:hAnsi="Consolas" w:cs="Consolas"/>
+          <w:color w:val="000000"/>
+          <w:sz w:val="20"/>
+          <w:szCs w:val="20"/>
+        </w:rPr>
+        <w:t>(</w:t>
+      </w:r>
+      <w:proofErr w:type="gramEnd"/>
+      <w:r>
+        <w:rPr>
+          <w:rFonts w:ascii="Consolas" w:hAnsi="Consolas" w:cs="Consolas"/>
+          <w:color w:val="000000"/>
+          <w:sz w:val="20"/>
+          <w:szCs w:val="20"/>
+        </w:rPr>
+        <w:t>));</w:t>
       </w:r>
     </w:p>
     <w:p>
@@ -3922,6 +4693,7 @@
         </w:rPr>
         <w:tab/>
       </w:r>
+      <w:proofErr w:type="gramStart"/>
       <w:r>
         <w:rPr>
           <w:rFonts w:ascii="Consolas" w:hAnsi="Consolas" w:cs="Consolas"/>
@@ -3933,6 +4705,7 @@
         </w:rPr>
         <w:t>break</w:t>
       </w:r>
+      <w:proofErr w:type="gramEnd"/>
       <w:r>
         <w:rPr>
           <w:rFonts w:ascii="Consolas" w:hAnsi="Consolas" w:cs="Consolas"/>
@@ -3972,6 +4745,7 @@
         </w:rPr>
         <w:tab/>
       </w:r>
+      <w:proofErr w:type="gramStart"/>
       <w:r>
         <w:rPr>
           <w:rFonts w:ascii="Consolas" w:hAnsi="Consolas" w:cs="Consolas"/>
@@ -3983,6 +4757,7 @@
         </w:rPr>
         <w:t>default</w:t>
       </w:r>
+      <w:proofErr w:type="gramEnd"/>
       <w:r>
         <w:rPr>
           <w:rFonts w:ascii="Consolas" w:hAnsi="Consolas" w:cs="Consolas"/>
@@ -4031,6 +4806,7 @@
         </w:rPr>
         <w:tab/>
       </w:r>
+      <w:proofErr w:type="gramStart"/>
       <w:r>
         <w:rPr>
           <w:rFonts w:ascii="Consolas" w:hAnsi="Consolas" w:cs="Consolas"/>
@@ -4042,6 +4818,7 @@
         </w:rPr>
         <w:t>break</w:t>
       </w:r>
+      <w:proofErr w:type="gramEnd"/>
       <w:r>
         <w:rPr>
           <w:rFonts w:ascii="Consolas" w:hAnsi="Consolas" w:cs="Consolas"/>
@@ -4146,8 +4923,18 @@
           <w:sz w:val="24"/>
           <w:szCs w:val="24"/>
         </w:rPr>
-        <w:t xml:space="preserve"> Now to the actual game engine.</w:t>
-      </w:r>
+        <w:t xml:space="preserve"> </w:t>
+      </w:r>
+      <w:proofErr w:type="gramStart"/>
+      <w:r>
+        <w:rPr>
+          <w:rFonts w:ascii="Calibri" w:hAnsi="Calibri" w:cstheme="minorHAnsi"/>
+          <w:sz w:val="24"/>
+          <w:szCs w:val="24"/>
+        </w:rPr>
+        <w:t>Now to the actual game engine.</w:t>
+      </w:r>
+      <w:proofErr w:type="gramEnd"/>
     </w:p>
     <w:p>
       <w:pPr>
@@ -4821,6 +5608,7 @@
           <w:szCs w:val="24"/>
         </w:rPr>
       </w:pPr>
+      <w:proofErr w:type="spellStart"/>
       <w:r>
         <w:rPr>
           <w:rFonts w:ascii="Calibri" w:hAnsi="Calibri" w:cstheme="minorHAnsi"/>
@@ -4830,6 +5618,7 @@
         </w:rPr>
         <w:t>EntityType</w:t>
       </w:r>
+      <w:proofErr w:type="spellEnd"/>
     </w:p>
     <w:p>
       <w:pPr>
@@ -4840,13 +5629,23 @@
           <w:szCs w:val="24"/>
         </w:rPr>
       </w:pPr>
-      <w:r>
-        <w:rPr>
-          <w:rFonts w:ascii="Calibri" w:hAnsi="Calibri" w:cstheme="minorHAnsi"/>
-          <w:sz w:val="24"/>
-          <w:szCs w:val="24"/>
-        </w:rPr>
-        <w:t xml:space="preserve">EntityTypes, as their name implies, is the “template” for </w:t>
+      <w:proofErr w:type="spellStart"/>
+      <w:r>
+        <w:rPr>
+          <w:rFonts w:ascii="Calibri" w:hAnsi="Calibri" w:cstheme="minorHAnsi"/>
+          <w:sz w:val="24"/>
+          <w:szCs w:val="24"/>
+        </w:rPr>
+        <w:t>EntityTypes</w:t>
+      </w:r>
+      <w:proofErr w:type="spellEnd"/>
+      <w:r>
+        <w:rPr>
+          <w:rFonts w:ascii="Calibri" w:hAnsi="Calibri" w:cstheme="minorHAnsi"/>
+          <w:sz w:val="24"/>
+          <w:szCs w:val="24"/>
+        </w:rPr>
+        <w:t xml:space="preserve">, as their name implies, is the “template” for </w:t>
       </w:r>
       <w:r>
         <w:rPr>
@@ -4862,7 +5661,43 @@
           <w:sz w:val="24"/>
           <w:szCs w:val="24"/>
         </w:rPr>
-        <w:t xml:space="preserve"> They include data such as the base model of an entity, physics attributes, and entity-specific variables (ex. the EntityType subclass of the Player entity has a variable called “max_health”).</w:t>
+        <w:t xml:space="preserve"> They include data such as the base model of an entity, physics attributes, and entity-specific variables (ex. the </w:t>
+      </w:r>
+      <w:proofErr w:type="spellStart"/>
+      <w:r>
+        <w:rPr>
+          <w:rFonts w:ascii="Calibri" w:hAnsi="Calibri" w:cstheme="minorHAnsi"/>
+          <w:sz w:val="24"/>
+          <w:szCs w:val="24"/>
+        </w:rPr>
+        <w:t>EntityType</w:t>
+      </w:r>
+      <w:proofErr w:type="spellEnd"/>
+      <w:r>
+        <w:rPr>
+          <w:rFonts w:ascii="Calibri" w:hAnsi="Calibri" w:cstheme="minorHAnsi"/>
+          <w:sz w:val="24"/>
+          <w:szCs w:val="24"/>
+        </w:rPr>
+        <w:t xml:space="preserve"> subclass of the Player entity has a variable called “</w:t>
+      </w:r>
+      <w:proofErr w:type="spellStart"/>
+      <w:r>
+        <w:rPr>
+          <w:rFonts w:ascii="Calibri" w:hAnsi="Calibri" w:cstheme="minorHAnsi"/>
+          <w:sz w:val="24"/>
+          <w:szCs w:val="24"/>
+        </w:rPr>
+        <w:t>max_health</w:t>
+      </w:r>
+      <w:proofErr w:type="spellEnd"/>
+      <w:r>
+        <w:rPr>
+          <w:rFonts w:ascii="Calibri" w:hAnsi="Calibri" w:cstheme="minorHAnsi"/>
+          <w:sz w:val="24"/>
+          <w:szCs w:val="24"/>
+        </w:rPr>
+        <w:t>”).</w:t>
       </w:r>
       <w:r>
         <w:rPr>
@@ -4878,7 +5713,25 @@
           <w:sz w:val="24"/>
           <w:szCs w:val="24"/>
         </w:rPr>
-        <w:t>l object uses the EntityType as a template to create new Entities.</w:t>
+        <w:t xml:space="preserve">l object uses the </w:t>
+      </w:r>
+      <w:proofErr w:type="spellStart"/>
+      <w:r>
+        <w:rPr>
+          <w:rFonts w:ascii="Calibri" w:hAnsi="Calibri" w:cstheme="minorHAnsi"/>
+          <w:sz w:val="24"/>
+          <w:szCs w:val="24"/>
+        </w:rPr>
+        <w:t>EntityType</w:t>
+      </w:r>
+      <w:proofErr w:type="spellEnd"/>
+      <w:r>
+        <w:rPr>
+          <w:rFonts w:ascii="Calibri" w:hAnsi="Calibri" w:cstheme="minorHAnsi"/>
+          <w:sz w:val="24"/>
+          <w:szCs w:val="24"/>
+        </w:rPr>
+        <w:t xml:space="preserve"> as a template to create new Entities.</w:t>
       </w:r>
     </w:p>
     <w:p>
@@ -4933,7 +5786,25 @@
           <w:sz w:val="24"/>
           <w:szCs w:val="24"/>
         </w:rPr>
-        <w:t xml:space="preserve">Controllers that have the “hivemind” property control many objects at once, which is useful for manipulating entities with simple </w:t>
+        <w:t>Controllers that have the “</w:t>
+      </w:r>
+      <w:proofErr w:type="spellStart"/>
+      <w:r>
+        <w:rPr>
+          <w:rFonts w:ascii="Calibri" w:hAnsi="Calibri" w:cstheme="minorHAnsi"/>
+          <w:sz w:val="24"/>
+          <w:szCs w:val="24"/>
+        </w:rPr>
+        <w:t>hivemind</w:t>
+      </w:r>
+      <w:proofErr w:type="spellEnd"/>
+      <w:r>
+        <w:rPr>
+          <w:rFonts w:ascii="Calibri" w:hAnsi="Calibri" w:cstheme="minorHAnsi"/>
+          <w:sz w:val="24"/>
+          <w:szCs w:val="24"/>
+        </w:rPr>
+        <w:t xml:space="preserve">” property control many objects at once, which is useful for manipulating entities with simple </w:t>
       </w:r>
       <w:r>
         <w:rPr>
@@ -4981,8 +5852,19 @@
           <w:u w:val="single"/>
         </w:rPr>
         <w:lastRenderedPageBreak/>
-        <w:t>Sounds, Sprites/Images, Tilesets</w:t>
-      </w:r>
+        <w:t xml:space="preserve">Sounds, Sprites/Images, </w:t>
+      </w:r>
+      <w:proofErr w:type="spellStart"/>
+      <w:r>
+        <w:rPr>
+          <w:rFonts w:ascii="Calibri" w:hAnsi="Calibri" w:cstheme="minorHAnsi"/>
+          <w:sz w:val="24"/>
+          <w:szCs w:val="24"/>
+          <w:u w:val="single"/>
+        </w:rPr>
+        <w:t>Tilesets</w:t>
+      </w:r>
+      <w:proofErr w:type="spellEnd"/>
     </w:p>
     <w:p>
       <w:pPr>
@@ -5015,7 +5897,25 @@
           <w:sz w:val="24"/>
           <w:szCs w:val="24"/>
         </w:rPr>
-        <w:t xml:space="preserve"> Sounds and Sprites/Images are self-explanatory; Tilesets are used to draw the map of the level.</w:t>
+        <w:t xml:space="preserve"> Sounds and Sprites/Images are self-explanatory; </w:t>
+      </w:r>
+      <w:proofErr w:type="spellStart"/>
+      <w:r>
+        <w:rPr>
+          <w:rFonts w:ascii="Calibri" w:hAnsi="Calibri" w:cstheme="minorHAnsi"/>
+          <w:sz w:val="24"/>
+          <w:szCs w:val="24"/>
+        </w:rPr>
+        <w:t>Tilesets</w:t>
+      </w:r>
+      <w:proofErr w:type="spellEnd"/>
+      <w:r>
+        <w:rPr>
+          <w:rFonts w:ascii="Calibri" w:hAnsi="Calibri" w:cstheme="minorHAnsi"/>
+          <w:sz w:val="24"/>
+          <w:szCs w:val="24"/>
+        </w:rPr>
+        <w:t xml:space="preserve"> are used to draw the map of the level.</w:t>
       </w:r>
     </w:p>
     <w:p>
@@ -5062,15 +5962,51 @@
           <w:sz w:val="24"/>
           <w:szCs w:val="24"/>
         </w:rPr>
-        <w:t xml:space="preserve">This object stores all of the resources used the game. Among the various resources is stores include Models, EntityTypes, </w:t>
-      </w:r>
-      <w:r>
-        <w:rPr>
-          <w:rFonts w:ascii="Calibri" w:hAnsi="Calibri" w:cstheme="minorHAnsi"/>
-          <w:sz w:val="24"/>
-          <w:szCs w:val="24"/>
-        </w:rPr>
-        <w:t>Sounds, Sprites/Images, and Tilesets.</w:t>
+        <w:t xml:space="preserve">This object stores all of the resources used the game. Among the various resources is stores include Models, </w:t>
+      </w:r>
+      <w:proofErr w:type="spellStart"/>
+      <w:r>
+        <w:rPr>
+          <w:rFonts w:ascii="Calibri" w:hAnsi="Calibri" w:cstheme="minorHAnsi"/>
+          <w:sz w:val="24"/>
+          <w:szCs w:val="24"/>
+        </w:rPr>
+        <w:t>EntityTypes</w:t>
+      </w:r>
+      <w:proofErr w:type="spellEnd"/>
+      <w:r>
+        <w:rPr>
+          <w:rFonts w:ascii="Calibri" w:hAnsi="Calibri" w:cstheme="minorHAnsi"/>
+          <w:sz w:val="24"/>
+          <w:szCs w:val="24"/>
+        </w:rPr>
+        <w:t xml:space="preserve">, </w:t>
+      </w:r>
+      <w:r>
+        <w:rPr>
+          <w:rFonts w:ascii="Calibri" w:hAnsi="Calibri" w:cstheme="minorHAnsi"/>
+          <w:sz w:val="24"/>
+          <w:szCs w:val="24"/>
+        </w:rPr>
+        <w:t xml:space="preserve">Sounds, Sprites/Images, and </w:t>
+      </w:r>
+      <w:proofErr w:type="spellStart"/>
+      <w:r>
+        <w:rPr>
+          <w:rFonts w:ascii="Calibri" w:hAnsi="Calibri" w:cstheme="minorHAnsi"/>
+          <w:sz w:val="24"/>
+          <w:szCs w:val="24"/>
+        </w:rPr>
+        <w:t>Tilesets</w:t>
+      </w:r>
+      <w:proofErr w:type="spellEnd"/>
+      <w:r>
+        <w:rPr>
+          <w:rFonts w:ascii="Calibri" w:hAnsi="Calibri" w:cstheme="minorHAnsi"/>
+          <w:sz w:val="24"/>
+          <w:szCs w:val="24"/>
+        </w:rPr>
+        <w:t>.</w:t>
       </w:r>
       <w:r>
         <w:rPr>
@@ -5094,7 +6030,25 @@
           <w:sz w:val="24"/>
           <w:szCs w:val="24"/>
         </w:rPr>
-        <w:t>; for example, when a player gets hit, its PlayerController might query the database for a specific sound fil</w:t>
+        <w:t xml:space="preserve">; for example, when a player gets hit, its </w:t>
+      </w:r>
+      <w:proofErr w:type="spellStart"/>
+      <w:r>
+        <w:rPr>
+          <w:rFonts w:ascii="Calibri" w:hAnsi="Calibri" w:cstheme="minorHAnsi"/>
+          <w:sz w:val="24"/>
+          <w:szCs w:val="24"/>
+        </w:rPr>
+        <w:t>PlayerController</w:t>
+      </w:r>
+      <w:proofErr w:type="spellEnd"/>
+      <w:r>
+        <w:rPr>
+          <w:rFonts w:ascii="Calibri" w:hAnsi="Calibri" w:cstheme="minorHAnsi"/>
+          <w:sz w:val="24"/>
+          <w:szCs w:val="24"/>
+        </w:rPr>
+        <w:t xml:space="preserve"> might query the database for a specific sound fil</w:t>
       </w:r>
       <w:r>
         <w:rPr>
@@ -5196,7 +6150,25 @@
           <w:sz w:val="24"/>
           <w:szCs w:val="24"/>
         </w:rPr>
-        <w:t xml:space="preserve">The View object functions like a “camera” pointing towards the Level object. It draws the map of the level (using a Tileset), draws the objects in the map, and draws the particles in the Particle Engine. </w:t>
+        <w:t xml:space="preserve">The View object functions like a “camera” pointing towards the Level object. It draws the map of the level (using a </w:t>
+      </w:r>
+      <w:proofErr w:type="spellStart"/>
+      <w:r>
+        <w:rPr>
+          <w:rFonts w:ascii="Calibri" w:hAnsi="Calibri" w:cstheme="minorHAnsi"/>
+          <w:sz w:val="24"/>
+          <w:szCs w:val="24"/>
+        </w:rPr>
+        <w:t>Tileset</w:t>
+      </w:r>
+      <w:proofErr w:type="spellEnd"/>
+      <w:r>
+        <w:rPr>
+          <w:rFonts w:ascii="Calibri" w:hAnsi="Calibri" w:cstheme="minorHAnsi"/>
+          <w:sz w:val="24"/>
+          <w:szCs w:val="24"/>
+        </w:rPr>
+        <w:t xml:space="preserve">), draws the objects in the map, and draws the particles in the Particle Engine. </w:t>
       </w:r>
     </w:p>
     <w:p>
@@ -5460,13 +6432,15 @@
           <w:szCs w:val="24"/>
         </w:rPr>
       </w:pPr>
-      <w:r>
-        <w:rPr>
-          <w:rFonts w:ascii="Calibri" w:hAnsi="Calibri" w:cstheme="minorHAnsi"/>
-          <w:sz w:val="24"/>
-          <w:szCs w:val="24"/>
-        </w:rPr>
-        <w:t>Map and Tileset</w:t>
+      <w:bookmarkStart w:id="0" w:name="_GoBack"/>
+      <w:bookmarkEnd w:id="0"/>
+      <w:r>
+        <w:rPr>
+          <w:rFonts w:ascii="Calibri" w:hAnsi="Calibri" w:cstheme="minorHAnsi"/>
+          <w:sz w:val="24"/>
+          <w:szCs w:val="24"/>
+        </w:rPr>
+        <w:t>Particle Engine</w:t>
       </w:r>
     </w:p>
     <w:p>
@@ -5489,16 +6463,11 @@
           <w:sz w:val="24"/>
           <w:szCs w:val="24"/>
         </w:rPr>
-        <w:t>Resource database</w:t>
-      </w:r>
-    </w:p>
-    <w:p>
-      <w:pPr>
-        <w:pStyle w:val="ListParagraph"/>
-        <w:numPr>
-          <w:ilvl w:val="0"/>
-          <w:numId w:val="3"/>
-        </w:numPr>
+        <w:t>State Machine</w:t>
+      </w:r>
+    </w:p>
+    <w:p>
+      <w:pPr>
         <w:jc w:val="both"/>
         <w:rPr>
           <w:rFonts w:ascii="Calibri" w:hAnsi="Calibri" w:cstheme="minorHAnsi"/>
@@ -5506,22 +6475,9 @@
           <w:szCs w:val="24"/>
         </w:rPr>
       </w:pPr>
-      <w:r>
-        <w:rPr>
-          <w:rFonts w:ascii="Calibri" w:hAnsi="Calibri" w:cstheme="minorHAnsi"/>
-          <w:sz w:val="24"/>
-          <w:szCs w:val="24"/>
-        </w:rPr>
-        <w:t>Particle Engine</w:t>
-      </w:r>
-    </w:p>
-    <w:p>
-      <w:pPr>
-        <w:pStyle w:val="ListParagraph"/>
-        <w:numPr>
-          <w:ilvl w:val="0"/>
-          <w:numId w:val="3"/>
-        </w:numPr>
+    </w:p>
+    <w:p>
+      <w:pPr>
         <w:jc w:val="both"/>
         <w:rPr>
           <w:rFonts w:ascii="Calibri" w:hAnsi="Calibri" w:cstheme="minorHAnsi"/>
@@ -5535,34 +6491,6 @@
           <w:sz w:val="24"/>
           <w:szCs w:val="24"/>
         </w:rPr>
-        <w:t>State Machine</w:t>
-      </w:r>
-    </w:p>
-    <w:p>
-      <w:pPr>
-        <w:jc w:val="both"/>
-        <w:rPr>
-          <w:rFonts w:ascii="Calibri" w:hAnsi="Calibri" w:cstheme="minorHAnsi"/>
-          <w:sz w:val="24"/>
-          <w:szCs w:val="24"/>
-        </w:rPr>
-      </w:pPr>
-    </w:p>
-    <w:p>
-      <w:pPr>
-        <w:jc w:val="both"/>
-        <w:rPr>
-          <w:rFonts w:ascii="Calibri" w:hAnsi="Calibri" w:cstheme="minorHAnsi"/>
-          <w:sz w:val="24"/>
-          <w:szCs w:val="24"/>
-        </w:rPr>
-      </w:pPr>
-      <w:r>
-        <w:rPr>
-          <w:rFonts w:ascii="Calibri" w:hAnsi="Calibri" w:cstheme="minorHAnsi"/>
-          <w:sz w:val="24"/>
-          <w:szCs w:val="24"/>
-        </w:rPr>
         <w:t xml:space="preserve">That’s pretty much it. Hopefully this makes the code a lot clearer and more understandable. </w:t>
       </w:r>
       <w:r>
@@ -5573,8 +6501,6 @@
         </w:rPr>
         <w:t>Send me a message if you have any questions about anything I’ve talked about. Thanks!</w:t>
       </w:r>
-      <w:bookmarkStart w:id="0" w:name="_GoBack"/>
-      <w:bookmarkEnd w:id="0"/>
     </w:p>
     <w:sectPr>
       <w:pgSz w:w="12240" w:h="15840"/>

</xml_diff>